<commit_message>
Send petition from microcontroler to API fixed and Diagrams added
</commit_message>
<xml_diff>
--- a/memoria/portada memoria TFG 2020.docx
+++ b/memoria/portada memoria TFG 2020.docx
@@ -1,6 +1,6 @@
 
 <file path=word/document.xml><?xml version="1.0" encoding="utf-8"?>
-<w:document xmlns:wpc="http://schemas.microsoft.com/office/word/2010/wordprocessingCanvas" xmlns:cx="http://schemas.microsoft.com/office/drawing/2014/chartex" xmlns:cx1="http://schemas.microsoft.com/office/drawing/2015/9/8/chartex" xmlns:cx2="http://schemas.microsoft.com/office/drawing/2015/10/21/chartex" xmlns:cx3="http://schemas.microsoft.com/office/drawing/2016/5/9/chartex" xmlns:cx4="http://schemas.microsoft.com/office/drawing/2016/5/10/chartex" xmlns:cx5="http://schemas.microsoft.com/office/drawing/2016/5/11/chartex" xmlns:cx6="http://schemas.microsoft.com/office/drawing/2016/5/12/chartex" xmlns:cx7="http://schemas.microsoft.com/office/drawing/2016/5/13/chartex" xmlns:cx8="http://schemas.microsoft.com/office/drawing/2016/5/14/chartex" xmlns:mc="http://schemas.openxmlformats.org/markup-compatibility/2006" xmlns:aink="http://schemas.microsoft.com/office/drawing/2016/ink" xmlns:am3d="http://schemas.microsoft.com/office/drawing/2017/model3d" xmlns:o="urn:schemas-microsoft-com:office:office" xmlns:r="http://schemas.openxmlformats.org/officeDocument/2006/relationships" xmlns:m="http://schemas.openxmlformats.org/officeDocument/2006/math" xmlns:v="urn:schemas-microsoft-com:vml" xmlns:wp14="http://schemas.microsoft.com/office/word/2010/wordprocessingDrawing" xmlns:wp="http://schemas.openxmlformats.org/drawingml/2006/wordprocessingDrawing" xmlns:w10="urn:schemas-microsoft-com:office:word" xmlns:w="http://schemas.openxmlformats.org/wordprocessingml/2006/main" xmlns:w14="http://schemas.microsoft.com/office/word/2010/wordml" xmlns:w15="http://schemas.microsoft.com/office/word/2012/wordml" xmlns:w16cid="http://schemas.microsoft.com/office/word/2016/wordml/cid" xmlns:w16se="http://schemas.microsoft.com/office/word/2015/wordml/symex" xmlns:wpg="http://schemas.microsoft.com/office/word/2010/wordprocessingGroup" xmlns:wpi="http://schemas.microsoft.com/office/word/2010/wordprocessingInk" xmlns:wne="http://schemas.microsoft.com/office/word/2006/wordml" xmlns:wps="http://schemas.microsoft.com/office/word/2010/wordprocessingShape" mc:Ignorable="w14 w15 w16se w16cid wp14">
+<w:document xmlns:wpc="http://schemas.microsoft.com/office/word/2010/wordprocessingCanvas" xmlns:cx="http://schemas.microsoft.com/office/drawing/2014/chartex" xmlns:cx1="http://schemas.microsoft.com/office/drawing/2015/9/8/chartex" xmlns:cx2="http://schemas.microsoft.com/office/drawing/2015/10/21/chartex" xmlns:cx3="http://schemas.microsoft.com/office/drawing/2016/5/9/chartex" xmlns:cx4="http://schemas.microsoft.com/office/drawing/2016/5/10/chartex" xmlns:cx5="http://schemas.microsoft.com/office/drawing/2016/5/11/chartex" xmlns:cx6="http://schemas.microsoft.com/office/drawing/2016/5/12/chartex" xmlns:cx7="http://schemas.microsoft.com/office/drawing/2016/5/13/chartex" xmlns:cx8="http://schemas.microsoft.com/office/drawing/2016/5/14/chartex" xmlns:mc="http://schemas.openxmlformats.org/markup-compatibility/2006" xmlns:aink="http://schemas.microsoft.com/office/drawing/2016/ink" xmlns:am3d="http://schemas.microsoft.com/office/drawing/2017/model3d" xmlns:o="urn:schemas-microsoft-com:office:office" xmlns:oel="http://schemas.microsoft.com/office/2019/extlst" xmlns:r="http://schemas.openxmlformats.org/officeDocument/2006/relationships" xmlns:m="http://schemas.openxmlformats.org/officeDocument/2006/math" xmlns:v="urn:schemas-microsoft-com:vml" xmlns:wp14="http://schemas.microsoft.com/office/word/2010/wordprocessingDrawing" xmlns:wp="http://schemas.openxmlformats.org/drawingml/2006/wordprocessingDrawing" xmlns:w10="urn:schemas-microsoft-com:office:word" xmlns:w="http://schemas.openxmlformats.org/wordprocessingml/2006/main" xmlns:w14="http://schemas.microsoft.com/office/word/2010/wordml" xmlns:w15="http://schemas.microsoft.com/office/word/2012/wordml" xmlns:w16cex="http://schemas.microsoft.com/office/word/2018/wordml/cex" xmlns:w16cid="http://schemas.microsoft.com/office/word/2016/wordml/cid" xmlns:w16="http://schemas.microsoft.com/office/word/2018/wordml" xmlns:w16du="http://schemas.microsoft.com/office/word/2023/wordml/word16du" xmlns:w16sdtdh="http://schemas.microsoft.com/office/word/2020/wordml/sdtdatahash" xmlns:w16sdtfl="http://schemas.microsoft.com/office/word/2024/wordml/sdtformatlock" xmlns:w16se="http://schemas.microsoft.com/office/word/2015/wordml/symex" xmlns:wpg="http://schemas.microsoft.com/office/word/2010/wordprocessingGroup" xmlns:wpi="http://schemas.microsoft.com/office/word/2010/wordprocessingInk" xmlns:wne="http://schemas.microsoft.com/office/word/2006/wordml" xmlns:wps="http://schemas.microsoft.com/office/word/2010/wordprocessingShape" mc:Ignorable="w14 w15 w16se w16cid w16 w16cex w16sdtdh w16sdtfl w16du wp14">
   <w:background w:color="002C5C"/>
   <w:body>
     <w:p>
@@ -9,7 +9,7 @@
           <w:noProof/>
         </w:rPr>
         <w:drawing>
-          <wp:anchor distT="0" distB="0" distL="114300" distR="114300" simplePos="0" relativeHeight="251661312" behindDoc="0" locked="0" layoutInCell="1" allowOverlap="1" wp14:anchorId="5D23B293">
+          <wp:anchor distT="0" distB="0" distL="114300" distR="114300" simplePos="0" relativeHeight="251661312" behindDoc="0" locked="0" layoutInCell="1" allowOverlap="1" wp14:anchorId="0753A29D" wp14:editId="4EF810A5">
             <wp:simplePos x="0" y="0"/>
             <wp:positionH relativeFrom="column">
               <wp:posOffset>3494330</wp:posOffset>
@@ -69,7 +69,7 @@
           <w:noProof/>
         </w:rPr>
         <w:drawing>
-          <wp:anchor distT="0" distB="0" distL="114300" distR="114300" simplePos="0" relativeHeight="251660288" behindDoc="0" locked="0" layoutInCell="1" allowOverlap="1" wp14:anchorId="536C30A3">
+          <wp:anchor distT="0" distB="0" distL="114300" distR="114300" simplePos="0" relativeHeight="251660288" behindDoc="0" locked="0" layoutInCell="1" allowOverlap="1" wp14:anchorId="346EDFAB" wp14:editId="15D2B1B4">
             <wp:simplePos x="0" y="0"/>
             <wp:positionH relativeFrom="column">
               <wp:posOffset>-363071</wp:posOffset>
@@ -252,8 +252,6 @@
           <w:szCs w:val="44"/>
         </w:rPr>
       </w:pPr>
-      <w:bookmarkStart w:id="0" w:name="_GoBack"/>
-      <w:bookmarkEnd w:id="0"/>
       <w:r>
         <w:rPr>
           <w:rFonts w:ascii="Arial Narrow" w:hAnsi="Arial Narrow" w:cs="Arial"/>
@@ -420,7 +418,6 @@
           <w:szCs w:val="36"/>
         </w:rPr>
       </w:pPr>
-      <w:proofErr w:type="spellStart"/>
       <w:r>
         <w:rPr>
           <w:rFonts w:ascii="Arial Narrow" w:hAnsi="Arial Narrow" w:cs="Arial"/>
@@ -428,17 +425,7 @@
           <w:sz w:val="36"/>
           <w:szCs w:val="36"/>
         </w:rPr>
-        <w:t>Tutorizado</w:t>
-      </w:r>
-      <w:proofErr w:type="spellEnd"/>
-      <w:r>
-        <w:rPr>
-          <w:rFonts w:ascii="Arial Narrow" w:hAnsi="Arial Narrow" w:cs="Arial"/>
-          <w:color w:val="AEAAAA" w:themeColor="background2" w:themeShade="BF"/>
-          <w:sz w:val="36"/>
-          <w:szCs w:val="36"/>
-        </w:rPr>
-        <w:t xml:space="preserve"> por</w:t>
+        <w:t>Tutorizado por</w:t>
       </w:r>
     </w:p>
     <w:p>
@@ -682,7 +669,7 @@
 </file>
 
 <file path=word/endnotes.xml><?xml version="1.0" encoding="utf-8"?>
-<w:endnotes xmlns:wpc="http://schemas.microsoft.com/office/word/2010/wordprocessingCanvas" xmlns:cx="http://schemas.microsoft.com/office/drawing/2014/chartex" xmlns:cx1="http://schemas.microsoft.com/office/drawing/2015/9/8/chartex" xmlns:cx2="http://schemas.microsoft.com/office/drawing/2015/10/21/chartex" xmlns:cx3="http://schemas.microsoft.com/office/drawing/2016/5/9/chartex" xmlns:cx4="http://schemas.microsoft.com/office/drawing/2016/5/10/chartex" xmlns:cx5="http://schemas.microsoft.com/office/drawing/2016/5/11/chartex" xmlns:cx6="http://schemas.microsoft.com/office/drawing/2016/5/12/chartex" xmlns:cx7="http://schemas.microsoft.com/office/drawing/2016/5/13/chartex" xmlns:cx8="http://schemas.microsoft.com/office/drawing/2016/5/14/chartex" xmlns:mc="http://schemas.openxmlformats.org/markup-compatibility/2006" xmlns:aink="http://schemas.microsoft.com/office/drawing/2016/ink" xmlns:am3d="http://schemas.microsoft.com/office/drawing/2017/model3d" xmlns:o="urn:schemas-microsoft-com:office:office" xmlns:r="http://schemas.openxmlformats.org/officeDocument/2006/relationships" xmlns:m="http://schemas.openxmlformats.org/officeDocument/2006/math" xmlns:v="urn:schemas-microsoft-com:vml" xmlns:wp14="http://schemas.microsoft.com/office/word/2010/wordprocessingDrawing" xmlns:wp="http://schemas.openxmlformats.org/drawingml/2006/wordprocessingDrawing" xmlns:w10="urn:schemas-microsoft-com:office:word" xmlns:w="http://schemas.openxmlformats.org/wordprocessingml/2006/main" xmlns:w14="http://schemas.microsoft.com/office/word/2010/wordml" xmlns:w15="http://schemas.microsoft.com/office/word/2012/wordml" xmlns:w16cid="http://schemas.microsoft.com/office/word/2016/wordml/cid" xmlns:w16se="http://schemas.microsoft.com/office/word/2015/wordml/symex" xmlns:wpg="http://schemas.microsoft.com/office/word/2010/wordprocessingGroup" xmlns:wpi="http://schemas.microsoft.com/office/word/2010/wordprocessingInk" xmlns:wne="http://schemas.microsoft.com/office/word/2006/wordml" xmlns:wps="http://schemas.microsoft.com/office/word/2010/wordprocessingShape" mc:Ignorable="w14 w15 w16se w16cid wp14">
+<w:endnotes xmlns:wpc="http://schemas.microsoft.com/office/word/2010/wordprocessingCanvas" xmlns:cx="http://schemas.microsoft.com/office/drawing/2014/chartex" xmlns:cx1="http://schemas.microsoft.com/office/drawing/2015/9/8/chartex" xmlns:cx2="http://schemas.microsoft.com/office/drawing/2015/10/21/chartex" xmlns:cx3="http://schemas.microsoft.com/office/drawing/2016/5/9/chartex" xmlns:cx4="http://schemas.microsoft.com/office/drawing/2016/5/10/chartex" xmlns:cx5="http://schemas.microsoft.com/office/drawing/2016/5/11/chartex" xmlns:cx6="http://schemas.microsoft.com/office/drawing/2016/5/12/chartex" xmlns:cx7="http://schemas.microsoft.com/office/drawing/2016/5/13/chartex" xmlns:cx8="http://schemas.microsoft.com/office/drawing/2016/5/14/chartex" xmlns:mc="http://schemas.openxmlformats.org/markup-compatibility/2006" xmlns:aink="http://schemas.microsoft.com/office/drawing/2016/ink" xmlns:am3d="http://schemas.microsoft.com/office/drawing/2017/model3d" xmlns:o="urn:schemas-microsoft-com:office:office" xmlns:oel="http://schemas.microsoft.com/office/2019/extlst" xmlns:r="http://schemas.openxmlformats.org/officeDocument/2006/relationships" xmlns:m="http://schemas.openxmlformats.org/officeDocument/2006/math" xmlns:v="urn:schemas-microsoft-com:vml" xmlns:wp14="http://schemas.microsoft.com/office/word/2010/wordprocessingDrawing" xmlns:wp="http://schemas.openxmlformats.org/drawingml/2006/wordprocessingDrawing" xmlns:w10="urn:schemas-microsoft-com:office:word" xmlns:w="http://schemas.openxmlformats.org/wordprocessingml/2006/main" xmlns:w14="http://schemas.microsoft.com/office/word/2010/wordml" xmlns:w15="http://schemas.microsoft.com/office/word/2012/wordml" xmlns:w16cex="http://schemas.microsoft.com/office/word/2018/wordml/cex" xmlns:w16cid="http://schemas.microsoft.com/office/word/2016/wordml/cid" xmlns:w16="http://schemas.microsoft.com/office/word/2018/wordml" xmlns:w16du="http://schemas.microsoft.com/office/word/2023/wordml/word16du" xmlns:w16sdtdh="http://schemas.microsoft.com/office/word/2020/wordml/sdtdatahash" xmlns:w16sdtfl="http://schemas.microsoft.com/office/word/2024/wordml/sdtformatlock" xmlns:w16se="http://schemas.microsoft.com/office/word/2015/wordml/symex" xmlns:wpg="http://schemas.microsoft.com/office/word/2010/wordprocessingGroup" xmlns:wpi="http://schemas.microsoft.com/office/word/2010/wordprocessingInk" xmlns:wne="http://schemas.microsoft.com/office/word/2006/wordml" xmlns:wps="http://schemas.microsoft.com/office/word/2010/wordprocessingShape" mc:Ignorable="w14 w15 w16se w16cid w16 w16cex w16sdtdh w16sdtfl w16du wp14">
   <w:endnote w:type="separator" w:id="-1">
     <w:p>
       <w:r>
@@ -701,7 +688,7 @@
 </file>
 
 <file path=word/footer1.xml><?xml version="1.0" encoding="utf-8"?>
-<w:ftr xmlns:wpc="http://schemas.microsoft.com/office/word/2010/wordprocessingCanvas" xmlns:cx="http://schemas.microsoft.com/office/drawing/2014/chartex" xmlns:cx1="http://schemas.microsoft.com/office/drawing/2015/9/8/chartex" xmlns:cx2="http://schemas.microsoft.com/office/drawing/2015/10/21/chartex" xmlns:cx3="http://schemas.microsoft.com/office/drawing/2016/5/9/chartex" xmlns:cx4="http://schemas.microsoft.com/office/drawing/2016/5/10/chartex" xmlns:cx5="http://schemas.microsoft.com/office/drawing/2016/5/11/chartex" xmlns:cx6="http://schemas.microsoft.com/office/drawing/2016/5/12/chartex" xmlns:cx7="http://schemas.microsoft.com/office/drawing/2016/5/13/chartex" xmlns:cx8="http://schemas.microsoft.com/office/drawing/2016/5/14/chartex" xmlns:mc="http://schemas.openxmlformats.org/markup-compatibility/2006" xmlns:aink="http://schemas.microsoft.com/office/drawing/2016/ink" xmlns:am3d="http://schemas.microsoft.com/office/drawing/2017/model3d" xmlns:o="urn:schemas-microsoft-com:office:office" xmlns:r="http://schemas.openxmlformats.org/officeDocument/2006/relationships" xmlns:m="http://schemas.openxmlformats.org/officeDocument/2006/math" xmlns:v="urn:schemas-microsoft-com:vml" xmlns:wp14="http://schemas.microsoft.com/office/word/2010/wordprocessingDrawing" xmlns:wp="http://schemas.openxmlformats.org/drawingml/2006/wordprocessingDrawing" xmlns:w10="urn:schemas-microsoft-com:office:word" xmlns:w="http://schemas.openxmlformats.org/wordprocessingml/2006/main" xmlns:w14="http://schemas.microsoft.com/office/word/2010/wordml" xmlns:w15="http://schemas.microsoft.com/office/word/2012/wordml" xmlns:w16cid="http://schemas.microsoft.com/office/word/2016/wordml/cid" xmlns:w16se="http://schemas.microsoft.com/office/word/2015/wordml/symex" xmlns:wpg="http://schemas.microsoft.com/office/word/2010/wordprocessingGroup" xmlns:wpi="http://schemas.microsoft.com/office/word/2010/wordprocessingInk" xmlns:wne="http://schemas.microsoft.com/office/word/2006/wordml" xmlns:wps="http://schemas.microsoft.com/office/word/2010/wordprocessingShape" mc:Ignorable="w14 w15 w16se w16cid wp14">
+<w:ftr xmlns:wpc="http://schemas.microsoft.com/office/word/2010/wordprocessingCanvas" xmlns:cx="http://schemas.microsoft.com/office/drawing/2014/chartex" xmlns:cx1="http://schemas.microsoft.com/office/drawing/2015/9/8/chartex" xmlns:cx2="http://schemas.microsoft.com/office/drawing/2015/10/21/chartex" xmlns:cx3="http://schemas.microsoft.com/office/drawing/2016/5/9/chartex" xmlns:cx4="http://schemas.microsoft.com/office/drawing/2016/5/10/chartex" xmlns:cx5="http://schemas.microsoft.com/office/drawing/2016/5/11/chartex" xmlns:cx6="http://schemas.microsoft.com/office/drawing/2016/5/12/chartex" xmlns:cx7="http://schemas.microsoft.com/office/drawing/2016/5/13/chartex" xmlns:cx8="http://schemas.microsoft.com/office/drawing/2016/5/14/chartex" xmlns:mc="http://schemas.openxmlformats.org/markup-compatibility/2006" xmlns:aink="http://schemas.microsoft.com/office/drawing/2016/ink" xmlns:am3d="http://schemas.microsoft.com/office/drawing/2017/model3d" xmlns:o="urn:schemas-microsoft-com:office:office" xmlns:oel="http://schemas.microsoft.com/office/2019/extlst" xmlns:r="http://schemas.openxmlformats.org/officeDocument/2006/relationships" xmlns:m="http://schemas.openxmlformats.org/officeDocument/2006/math" xmlns:v="urn:schemas-microsoft-com:vml" xmlns:wp14="http://schemas.microsoft.com/office/word/2010/wordprocessingDrawing" xmlns:wp="http://schemas.openxmlformats.org/drawingml/2006/wordprocessingDrawing" xmlns:w10="urn:schemas-microsoft-com:office:word" xmlns:w="http://schemas.openxmlformats.org/wordprocessingml/2006/main" xmlns:w14="http://schemas.microsoft.com/office/word/2010/wordml" xmlns:w15="http://schemas.microsoft.com/office/word/2012/wordml" xmlns:w16cex="http://schemas.microsoft.com/office/word/2018/wordml/cex" xmlns:w16cid="http://schemas.microsoft.com/office/word/2016/wordml/cid" xmlns:w16="http://schemas.microsoft.com/office/word/2018/wordml" xmlns:w16du="http://schemas.microsoft.com/office/word/2023/wordml/word16du" xmlns:w16sdtdh="http://schemas.microsoft.com/office/word/2020/wordml/sdtdatahash" xmlns:w16sdtfl="http://schemas.microsoft.com/office/word/2024/wordml/sdtformatlock" xmlns:w16se="http://schemas.microsoft.com/office/word/2015/wordml/symex" xmlns:wpg="http://schemas.microsoft.com/office/word/2010/wordprocessingGroup" xmlns:wpi="http://schemas.microsoft.com/office/word/2010/wordprocessingInk" xmlns:wne="http://schemas.microsoft.com/office/word/2006/wordml" xmlns:wps="http://schemas.microsoft.com/office/word/2010/wordprocessingShape" mc:Ignorable="w14 w15 w16se w16cid w16 w16cex w16sdtdh w16sdtfl w16du wp14">
   <w:p>
     <w:pPr>
       <w:pStyle w:val="Piedepgina"/>
@@ -711,7 +698,7 @@
 </file>
 
 <file path=word/footer2.xml><?xml version="1.0" encoding="utf-8"?>
-<w:ftr xmlns:wpc="http://schemas.microsoft.com/office/word/2010/wordprocessingCanvas" xmlns:cx="http://schemas.microsoft.com/office/drawing/2014/chartex" xmlns:cx1="http://schemas.microsoft.com/office/drawing/2015/9/8/chartex" xmlns:cx2="http://schemas.microsoft.com/office/drawing/2015/10/21/chartex" xmlns:cx3="http://schemas.microsoft.com/office/drawing/2016/5/9/chartex" xmlns:cx4="http://schemas.microsoft.com/office/drawing/2016/5/10/chartex" xmlns:cx5="http://schemas.microsoft.com/office/drawing/2016/5/11/chartex" xmlns:cx6="http://schemas.microsoft.com/office/drawing/2016/5/12/chartex" xmlns:cx7="http://schemas.microsoft.com/office/drawing/2016/5/13/chartex" xmlns:cx8="http://schemas.microsoft.com/office/drawing/2016/5/14/chartex" xmlns:mc="http://schemas.openxmlformats.org/markup-compatibility/2006" xmlns:aink="http://schemas.microsoft.com/office/drawing/2016/ink" xmlns:am3d="http://schemas.microsoft.com/office/drawing/2017/model3d" xmlns:o="urn:schemas-microsoft-com:office:office" xmlns:r="http://schemas.openxmlformats.org/officeDocument/2006/relationships" xmlns:m="http://schemas.openxmlformats.org/officeDocument/2006/math" xmlns:v="urn:schemas-microsoft-com:vml" xmlns:wp14="http://schemas.microsoft.com/office/word/2010/wordprocessingDrawing" xmlns:wp="http://schemas.openxmlformats.org/drawingml/2006/wordprocessingDrawing" xmlns:w10="urn:schemas-microsoft-com:office:word" xmlns:w="http://schemas.openxmlformats.org/wordprocessingml/2006/main" xmlns:w14="http://schemas.microsoft.com/office/word/2010/wordml" xmlns:w15="http://schemas.microsoft.com/office/word/2012/wordml" xmlns:w16cid="http://schemas.microsoft.com/office/word/2016/wordml/cid" xmlns:w16se="http://schemas.microsoft.com/office/word/2015/wordml/symex" xmlns:wpg="http://schemas.microsoft.com/office/word/2010/wordprocessingGroup" xmlns:wpi="http://schemas.microsoft.com/office/word/2010/wordprocessingInk" xmlns:wne="http://schemas.microsoft.com/office/word/2006/wordml" xmlns:wps="http://schemas.microsoft.com/office/word/2010/wordprocessingShape" mc:Ignorable="w14 w15 w16se w16cid wp14">
+<w:ftr xmlns:wpc="http://schemas.microsoft.com/office/word/2010/wordprocessingCanvas" xmlns:cx="http://schemas.microsoft.com/office/drawing/2014/chartex" xmlns:cx1="http://schemas.microsoft.com/office/drawing/2015/9/8/chartex" xmlns:cx2="http://schemas.microsoft.com/office/drawing/2015/10/21/chartex" xmlns:cx3="http://schemas.microsoft.com/office/drawing/2016/5/9/chartex" xmlns:cx4="http://schemas.microsoft.com/office/drawing/2016/5/10/chartex" xmlns:cx5="http://schemas.microsoft.com/office/drawing/2016/5/11/chartex" xmlns:cx6="http://schemas.microsoft.com/office/drawing/2016/5/12/chartex" xmlns:cx7="http://schemas.microsoft.com/office/drawing/2016/5/13/chartex" xmlns:cx8="http://schemas.microsoft.com/office/drawing/2016/5/14/chartex" xmlns:mc="http://schemas.openxmlformats.org/markup-compatibility/2006" xmlns:aink="http://schemas.microsoft.com/office/drawing/2016/ink" xmlns:am3d="http://schemas.microsoft.com/office/drawing/2017/model3d" xmlns:o="urn:schemas-microsoft-com:office:office" xmlns:oel="http://schemas.microsoft.com/office/2019/extlst" xmlns:r="http://schemas.openxmlformats.org/officeDocument/2006/relationships" xmlns:m="http://schemas.openxmlformats.org/officeDocument/2006/math" xmlns:v="urn:schemas-microsoft-com:vml" xmlns:wp14="http://schemas.microsoft.com/office/word/2010/wordprocessingDrawing" xmlns:wp="http://schemas.openxmlformats.org/drawingml/2006/wordprocessingDrawing" xmlns:w10="urn:schemas-microsoft-com:office:word" xmlns:w="http://schemas.openxmlformats.org/wordprocessingml/2006/main" xmlns:w14="http://schemas.microsoft.com/office/word/2010/wordml" xmlns:w15="http://schemas.microsoft.com/office/word/2012/wordml" xmlns:w16cex="http://schemas.microsoft.com/office/word/2018/wordml/cex" xmlns:w16cid="http://schemas.microsoft.com/office/word/2016/wordml/cid" xmlns:w16="http://schemas.microsoft.com/office/word/2018/wordml" xmlns:w16du="http://schemas.microsoft.com/office/word/2023/wordml/word16du" xmlns:w16sdtdh="http://schemas.microsoft.com/office/word/2020/wordml/sdtdatahash" xmlns:w16sdtfl="http://schemas.microsoft.com/office/word/2024/wordml/sdtformatlock" xmlns:w16se="http://schemas.microsoft.com/office/word/2015/wordml/symex" xmlns:wpg="http://schemas.microsoft.com/office/word/2010/wordprocessingGroup" xmlns:wpi="http://schemas.microsoft.com/office/word/2010/wordprocessingInk" xmlns:wne="http://schemas.microsoft.com/office/word/2006/wordml" xmlns:wps="http://schemas.microsoft.com/office/word/2010/wordprocessingShape" mc:Ignorable="w14 w15 w16se w16cid w16 w16cex w16sdtdh w16sdtfl w16du wp14">
   <w:p>
     <w:pPr>
       <w:pStyle w:val="Piedepgina"/>
@@ -721,7 +708,7 @@
 </file>
 
 <file path=word/footer3.xml><?xml version="1.0" encoding="utf-8"?>
-<w:ftr xmlns:wpc="http://schemas.microsoft.com/office/word/2010/wordprocessingCanvas" xmlns:cx="http://schemas.microsoft.com/office/drawing/2014/chartex" xmlns:cx1="http://schemas.microsoft.com/office/drawing/2015/9/8/chartex" xmlns:cx2="http://schemas.microsoft.com/office/drawing/2015/10/21/chartex" xmlns:cx3="http://schemas.microsoft.com/office/drawing/2016/5/9/chartex" xmlns:cx4="http://schemas.microsoft.com/office/drawing/2016/5/10/chartex" xmlns:cx5="http://schemas.microsoft.com/office/drawing/2016/5/11/chartex" xmlns:cx6="http://schemas.microsoft.com/office/drawing/2016/5/12/chartex" xmlns:cx7="http://schemas.microsoft.com/office/drawing/2016/5/13/chartex" xmlns:cx8="http://schemas.microsoft.com/office/drawing/2016/5/14/chartex" xmlns:mc="http://schemas.openxmlformats.org/markup-compatibility/2006" xmlns:aink="http://schemas.microsoft.com/office/drawing/2016/ink" xmlns:am3d="http://schemas.microsoft.com/office/drawing/2017/model3d" xmlns:o="urn:schemas-microsoft-com:office:office" xmlns:r="http://schemas.openxmlformats.org/officeDocument/2006/relationships" xmlns:m="http://schemas.openxmlformats.org/officeDocument/2006/math" xmlns:v="urn:schemas-microsoft-com:vml" xmlns:wp14="http://schemas.microsoft.com/office/word/2010/wordprocessingDrawing" xmlns:wp="http://schemas.openxmlformats.org/drawingml/2006/wordprocessingDrawing" xmlns:w10="urn:schemas-microsoft-com:office:word" xmlns:w="http://schemas.openxmlformats.org/wordprocessingml/2006/main" xmlns:w14="http://schemas.microsoft.com/office/word/2010/wordml" xmlns:w15="http://schemas.microsoft.com/office/word/2012/wordml" xmlns:w16cid="http://schemas.microsoft.com/office/word/2016/wordml/cid" xmlns:w16se="http://schemas.microsoft.com/office/word/2015/wordml/symex" xmlns:wpg="http://schemas.microsoft.com/office/word/2010/wordprocessingGroup" xmlns:wpi="http://schemas.microsoft.com/office/word/2010/wordprocessingInk" xmlns:wne="http://schemas.microsoft.com/office/word/2006/wordml" xmlns:wps="http://schemas.microsoft.com/office/word/2010/wordprocessingShape" mc:Ignorable="w14 w15 w16se w16cid wp14">
+<w:ftr xmlns:wpc="http://schemas.microsoft.com/office/word/2010/wordprocessingCanvas" xmlns:cx="http://schemas.microsoft.com/office/drawing/2014/chartex" xmlns:cx1="http://schemas.microsoft.com/office/drawing/2015/9/8/chartex" xmlns:cx2="http://schemas.microsoft.com/office/drawing/2015/10/21/chartex" xmlns:cx3="http://schemas.microsoft.com/office/drawing/2016/5/9/chartex" xmlns:cx4="http://schemas.microsoft.com/office/drawing/2016/5/10/chartex" xmlns:cx5="http://schemas.microsoft.com/office/drawing/2016/5/11/chartex" xmlns:cx6="http://schemas.microsoft.com/office/drawing/2016/5/12/chartex" xmlns:cx7="http://schemas.microsoft.com/office/drawing/2016/5/13/chartex" xmlns:cx8="http://schemas.microsoft.com/office/drawing/2016/5/14/chartex" xmlns:mc="http://schemas.openxmlformats.org/markup-compatibility/2006" xmlns:aink="http://schemas.microsoft.com/office/drawing/2016/ink" xmlns:am3d="http://schemas.microsoft.com/office/drawing/2017/model3d" xmlns:o="urn:schemas-microsoft-com:office:office" xmlns:oel="http://schemas.microsoft.com/office/2019/extlst" xmlns:r="http://schemas.openxmlformats.org/officeDocument/2006/relationships" xmlns:m="http://schemas.openxmlformats.org/officeDocument/2006/math" xmlns:v="urn:schemas-microsoft-com:vml" xmlns:wp14="http://schemas.microsoft.com/office/word/2010/wordprocessingDrawing" xmlns:wp="http://schemas.openxmlformats.org/drawingml/2006/wordprocessingDrawing" xmlns:w10="urn:schemas-microsoft-com:office:word" xmlns:w="http://schemas.openxmlformats.org/wordprocessingml/2006/main" xmlns:w14="http://schemas.microsoft.com/office/word/2010/wordml" xmlns:w15="http://schemas.microsoft.com/office/word/2012/wordml" xmlns:w16cex="http://schemas.microsoft.com/office/word/2018/wordml/cex" xmlns:w16cid="http://schemas.microsoft.com/office/word/2016/wordml/cid" xmlns:w16="http://schemas.microsoft.com/office/word/2018/wordml" xmlns:w16du="http://schemas.microsoft.com/office/word/2023/wordml/word16du" xmlns:w16sdtdh="http://schemas.microsoft.com/office/word/2020/wordml/sdtdatahash" xmlns:w16sdtfl="http://schemas.microsoft.com/office/word/2024/wordml/sdtformatlock" xmlns:w16se="http://schemas.microsoft.com/office/word/2015/wordml/symex" xmlns:wpg="http://schemas.microsoft.com/office/word/2010/wordprocessingGroup" xmlns:wpi="http://schemas.microsoft.com/office/word/2010/wordprocessingInk" xmlns:wne="http://schemas.microsoft.com/office/word/2006/wordml" xmlns:wps="http://schemas.microsoft.com/office/word/2010/wordprocessingShape" mc:Ignorable="w14 w15 w16se w16cid w16 w16cex w16sdtdh w16sdtfl w16du wp14">
   <w:p>
     <w:pPr>
       <w:pStyle w:val="Piedepgina"/>
@@ -731,7 +718,7 @@
 </file>
 
 <file path=word/footnotes.xml><?xml version="1.0" encoding="utf-8"?>
-<w:footnotes xmlns:wpc="http://schemas.microsoft.com/office/word/2010/wordprocessingCanvas" xmlns:cx="http://schemas.microsoft.com/office/drawing/2014/chartex" xmlns:cx1="http://schemas.microsoft.com/office/drawing/2015/9/8/chartex" xmlns:cx2="http://schemas.microsoft.com/office/drawing/2015/10/21/chartex" xmlns:cx3="http://schemas.microsoft.com/office/drawing/2016/5/9/chartex" xmlns:cx4="http://schemas.microsoft.com/office/drawing/2016/5/10/chartex" xmlns:cx5="http://schemas.microsoft.com/office/drawing/2016/5/11/chartex" xmlns:cx6="http://schemas.microsoft.com/office/drawing/2016/5/12/chartex" xmlns:cx7="http://schemas.microsoft.com/office/drawing/2016/5/13/chartex" xmlns:cx8="http://schemas.microsoft.com/office/drawing/2016/5/14/chartex" xmlns:mc="http://schemas.openxmlformats.org/markup-compatibility/2006" xmlns:aink="http://schemas.microsoft.com/office/drawing/2016/ink" xmlns:am3d="http://schemas.microsoft.com/office/drawing/2017/model3d" xmlns:o="urn:schemas-microsoft-com:office:office" xmlns:r="http://schemas.openxmlformats.org/officeDocument/2006/relationships" xmlns:m="http://schemas.openxmlformats.org/officeDocument/2006/math" xmlns:v="urn:schemas-microsoft-com:vml" xmlns:wp14="http://schemas.microsoft.com/office/word/2010/wordprocessingDrawing" xmlns:wp="http://schemas.openxmlformats.org/drawingml/2006/wordprocessingDrawing" xmlns:w10="urn:schemas-microsoft-com:office:word" xmlns:w="http://schemas.openxmlformats.org/wordprocessingml/2006/main" xmlns:w14="http://schemas.microsoft.com/office/word/2010/wordml" xmlns:w15="http://schemas.microsoft.com/office/word/2012/wordml" xmlns:w16cid="http://schemas.microsoft.com/office/word/2016/wordml/cid" xmlns:w16se="http://schemas.microsoft.com/office/word/2015/wordml/symex" xmlns:wpg="http://schemas.microsoft.com/office/word/2010/wordprocessingGroup" xmlns:wpi="http://schemas.microsoft.com/office/word/2010/wordprocessingInk" xmlns:wne="http://schemas.microsoft.com/office/word/2006/wordml" xmlns:wps="http://schemas.microsoft.com/office/word/2010/wordprocessingShape" mc:Ignorable="w14 w15 w16se w16cid wp14">
+<w:footnotes xmlns:wpc="http://schemas.microsoft.com/office/word/2010/wordprocessingCanvas" xmlns:cx="http://schemas.microsoft.com/office/drawing/2014/chartex" xmlns:cx1="http://schemas.microsoft.com/office/drawing/2015/9/8/chartex" xmlns:cx2="http://schemas.microsoft.com/office/drawing/2015/10/21/chartex" xmlns:cx3="http://schemas.microsoft.com/office/drawing/2016/5/9/chartex" xmlns:cx4="http://schemas.microsoft.com/office/drawing/2016/5/10/chartex" xmlns:cx5="http://schemas.microsoft.com/office/drawing/2016/5/11/chartex" xmlns:cx6="http://schemas.microsoft.com/office/drawing/2016/5/12/chartex" xmlns:cx7="http://schemas.microsoft.com/office/drawing/2016/5/13/chartex" xmlns:cx8="http://schemas.microsoft.com/office/drawing/2016/5/14/chartex" xmlns:mc="http://schemas.openxmlformats.org/markup-compatibility/2006" xmlns:aink="http://schemas.microsoft.com/office/drawing/2016/ink" xmlns:am3d="http://schemas.microsoft.com/office/drawing/2017/model3d" xmlns:o="urn:schemas-microsoft-com:office:office" xmlns:oel="http://schemas.microsoft.com/office/2019/extlst" xmlns:r="http://schemas.openxmlformats.org/officeDocument/2006/relationships" xmlns:m="http://schemas.openxmlformats.org/officeDocument/2006/math" xmlns:v="urn:schemas-microsoft-com:vml" xmlns:wp14="http://schemas.microsoft.com/office/word/2010/wordprocessingDrawing" xmlns:wp="http://schemas.openxmlformats.org/drawingml/2006/wordprocessingDrawing" xmlns:w10="urn:schemas-microsoft-com:office:word" xmlns:w="http://schemas.openxmlformats.org/wordprocessingml/2006/main" xmlns:w14="http://schemas.microsoft.com/office/word/2010/wordml" xmlns:w15="http://schemas.microsoft.com/office/word/2012/wordml" xmlns:w16cex="http://schemas.microsoft.com/office/word/2018/wordml/cex" xmlns:w16cid="http://schemas.microsoft.com/office/word/2016/wordml/cid" xmlns:w16="http://schemas.microsoft.com/office/word/2018/wordml" xmlns:w16du="http://schemas.microsoft.com/office/word/2023/wordml/word16du" xmlns:w16sdtdh="http://schemas.microsoft.com/office/word/2020/wordml/sdtdatahash" xmlns:w16sdtfl="http://schemas.microsoft.com/office/word/2024/wordml/sdtformatlock" xmlns:w16se="http://schemas.microsoft.com/office/word/2015/wordml/symex" xmlns:wpg="http://schemas.microsoft.com/office/word/2010/wordprocessingGroup" xmlns:wpi="http://schemas.microsoft.com/office/word/2010/wordprocessingInk" xmlns:wne="http://schemas.microsoft.com/office/word/2006/wordml" xmlns:wps="http://schemas.microsoft.com/office/word/2010/wordprocessingShape" mc:Ignorable="w14 w15 w16se w16cid w16 w16cex w16sdtdh w16sdtfl w16du wp14">
   <w:footnote w:type="separator" w:id="-1">
     <w:p>
       <w:r>
@@ -750,7 +737,7 @@
 </file>
 
 <file path=word/header1.xml><?xml version="1.0" encoding="utf-8"?>
-<w:hdr xmlns:wpc="http://schemas.microsoft.com/office/word/2010/wordprocessingCanvas" xmlns:cx="http://schemas.microsoft.com/office/drawing/2014/chartex" xmlns:cx1="http://schemas.microsoft.com/office/drawing/2015/9/8/chartex" xmlns:cx2="http://schemas.microsoft.com/office/drawing/2015/10/21/chartex" xmlns:cx3="http://schemas.microsoft.com/office/drawing/2016/5/9/chartex" xmlns:cx4="http://schemas.microsoft.com/office/drawing/2016/5/10/chartex" xmlns:cx5="http://schemas.microsoft.com/office/drawing/2016/5/11/chartex" xmlns:cx6="http://schemas.microsoft.com/office/drawing/2016/5/12/chartex" xmlns:cx7="http://schemas.microsoft.com/office/drawing/2016/5/13/chartex" xmlns:cx8="http://schemas.microsoft.com/office/drawing/2016/5/14/chartex" xmlns:mc="http://schemas.openxmlformats.org/markup-compatibility/2006" xmlns:aink="http://schemas.microsoft.com/office/drawing/2016/ink" xmlns:am3d="http://schemas.microsoft.com/office/drawing/2017/model3d" xmlns:o="urn:schemas-microsoft-com:office:office" xmlns:r="http://schemas.openxmlformats.org/officeDocument/2006/relationships" xmlns:m="http://schemas.openxmlformats.org/officeDocument/2006/math" xmlns:v="urn:schemas-microsoft-com:vml" xmlns:wp14="http://schemas.microsoft.com/office/word/2010/wordprocessingDrawing" xmlns:wp="http://schemas.openxmlformats.org/drawingml/2006/wordprocessingDrawing" xmlns:w10="urn:schemas-microsoft-com:office:word" xmlns:w="http://schemas.openxmlformats.org/wordprocessingml/2006/main" xmlns:w14="http://schemas.microsoft.com/office/word/2010/wordml" xmlns:w15="http://schemas.microsoft.com/office/word/2012/wordml" xmlns:w16cid="http://schemas.microsoft.com/office/word/2016/wordml/cid" xmlns:w16se="http://schemas.microsoft.com/office/word/2015/wordml/symex" xmlns:wpg="http://schemas.microsoft.com/office/word/2010/wordprocessingGroup" xmlns:wpi="http://schemas.microsoft.com/office/word/2010/wordprocessingInk" xmlns:wne="http://schemas.microsoft.com/office/word/2006/wordml" xmlns:wps="http://schemas.microsoft.com/office/word/2010/wordprocessingShape" mc:Ignorable="w14 w15 w16se w16cid wp14">
+<w:hdr xmlns:wpc="http://schemas.microsoft.com/office/word/2010/wordprocessingCanvas" xmlns:cx="http://schemas.microsoft.com/office/drawing/2014/chartex" xmlns:cx1="http://schemas.microsoft.com/office/drawing/2015/9/8/chartex" xmlns:cx2="http://schemas.microsoft.com/office/drawing/2015/10/21/chartex" xmlns:cx3="http://schemas.microsoft.com/office/drawing/2016/5/9/chartex" xmlns:cx4="http://schemas.microsoft.com/office/drawing/2016/5/10/chartex" xmlns:cx5="http://schemas.microsoft.com/office/drawing/2016/5/11/chartex" xmlns:cx6="http://schemas.microsoft.com/office/drawing/2016/5/12/chartex" xmlns:cx7="http://schemas.microsoft.com/office/drawing/2016/5/13/chartex" xmlns:cx8="http://schemas.microsoft.com/office/drawing/2016/5/14/chartex" xmlns:mc="http://schemas.openxmlformats.org/markup-compatibility/2006" xmlns:aink="http://schemas.microsoft.com/office/drawing/2016/ink" xmlns:am3d="http://schemas.microsoft.com/office/drawing/2017/model3d" xmlns:o="urn:schemas-microsoft-com:office:office" xmlns:oel="http://schemas.microsoft.com/office/2019/extlst" xmlns:r="http://schemas.openxmlformats.org/officeDocument/2006/relationships" xmlns:m="http://schemas.openxmlformats.org/officeDocument/2006/math" xmlns:v="urn:schemas-microsoft-com:vml" xmlns:wp14="http://schemas.microsoft.com/office/word/2010/wordprocessingDrawing" xmlns:wp="http://schemas.openxmlformats.org/drawingml/2006/wordprocessingDrawing" xmlns:w10="urn:schemas-microsoft-com:office:word" xmlns:w="http://schemas.openxmlformats.org/wordprocessingml/2006/main" xmlns:w14="http://schemas.microsoft.com/office/word/2010/wordml" xmlns:w15="http://schemas.microsoft.com/office/word/2012/wordml" xmlns:w16cex="http://schemas.microsoft.com/office/word/2018/wordml/cex" xmlns:w16cid="http://schemas.microsoft.com/office/word/2016/wordml/cid" xmlns:w16="http://schemas.microsoft.com/office/word/2018/wordml" xmlns:w16du="http://schemas.microsoft.com/office/word/2023/wordml/word16du" xmlns:w16sdtdh="http://schemas.microsoft.com/office/word/2020/wordml/sdtdatahash" xmlns:w16sdtfl="http://schemas.microsoft.com/office/word/2024/wordml/sdtformatlock" xmlns:w16se="http://schemas.microsoft.com/office/word/2015/wordml/symex" xmlns:wpg="http://schemas.microsoft.com/office/word/2010/wordprocessingGroup" xmlns:wpi="http://schemas.microsoft.com/office/word/2010/wordprocessingInk" xmlns:wne="http://schemas.microsoft.com/office/word/2006/wordml" xmlns:wps="http://schemas.microsoft.com/office/word/2010/wordprocessingShape" mc:Ignorable="w14 w15 w16se w16cid w16 w16cex w16sdtdh w16sdtfl w16du wp14">
   <w:p>
     <w:pPr>
       <w:pStyle w:val="Encabezado"/>
@@ -760,7 +747,7 @@
 </file>
 
 <file path=word/header2.xml><?xml version="1.0" encoding="utf-8"?>
-<w:hdr xmlns:wpc="http://schemas.microsoft.com/office/word/2010/wordprocessingCanvas" xmlns:cx="http://schemas.microsoft.com/office/drawing/2014/chartex" xmlns:cx1="http://schemas.microsoft.com/office/drawing/2015/9/8/chartex" xmlns:cx2="http://schemas.microsoft.com/office/drawing/2015/10/21/chartex" xmlns:cx3="http://schemas.microsoft.com/office/drawing/2016/5/9/chartex" xmlns:cx4="http://schemas.microsoft.com/office/drawing/2016/5/10/chartex" xmlns:cx5="http://schemas.microsoft.com/office/drawing/2016/5/11/chartex" xmlns:cx6="http://schemas.microsoft.com/office/drawing/2016/5/12/chartex" xmlns:cx7="http://schemas.microsoft.com/office/drawing/2016/5/13/chartex" xmlns:cx8="http://schemas.microsoft.com/office/drawing/2016/5/14/chartex" xmlns:mc="http://schemas.openxmlformats.org/markup-compatibility/2006" xmlns:aink="http://schemas.microsoft.com/office/drawing/2016/ink" xmlns:am3d="http://schemas.microsoft.com/office/drawing/2017/model3d" xmlns:o="urn:schemas-microsoft-com:office:office" xmlns:r="http://schemas.openxmlformats.org/officeDocument/2006/relationships" xmlns:m="http://schemas.openxmlformats.org/officeDocument/2006/math" xmlns:v="urn:schemas-microsoft-com:vml" xmlns:wp14="http://schemas.microsoft.com/office/word/2010/wordprocessingDrawing" xmlns:wp="http://schemas.openxmlformats.org/drawingml/2006/wordprocessingDrawing" xmlns:w10="urn:schemas-microsoft-com:office:word" xmlns:w="http://schemas.openxmlformats.org/wordprocessingml/2006/main" xmlns:w14="http://schemas.microsoft.com/office/word/2010/wordml" xmlns:w15="http://schemas.microsoft.com/office/word/2012/wordml" xmlns:w16cid="http://schemas.microsoft.com/office/word/2016/wordml/cid" xmlns:w16se="http://schemas.microsoft.com/office/word/2015/wordml/symex" xmlns:wpg="http://schemas.microsoft.com/office/word/2010/wordprocessingGroup" xmlns:wpi="http://schemas.microsoft.com/office/word/2010/wordprocessingInk" xmlns:wne="http://schemas.microsoft.com/office/word/2006/wordml" xmlns:wps="http://schemas.microsoft.com/office/word/2010/wordprocessingShape" mc:Ignorable="w14 w15 w16se w16cid wp14">
+<w:hdr xmlns:wpc="http://schemas.microsoft.com/office/word/2010/wordprocessingCanvas" xmlns:cx="http://schemas.microsoft.com/office/drawing/2014/chartex" xmlns:cx1="http://schemas.microsoft.com/office/drawing/2015/9/8/chartex" xmlns:cx2="http://schemas.microsoft.com/office/drawing/2015/10/21/chartex" xmlns:cx3="http://schemas.microsoft.com/office/drawing/2016/5/9/chartex" xmlns:cx4="http://schemas.microsoft.com/office/drawing/2016/5/10/chartex" xmlns:cx5="http://schemas.microsoft.com/office/drawing/2016/5/11/chartex" xmlns:cx6="http://schemas.microsoft.com/office/drawing/2016/5/12/chartex" xmlns:cx7="http://schemas.microsoft.com/office/drawing/2016/5/13/chartex" xmlns:cx8="http://schemas.microsoft.com/office/drawing/2016/5/14/chartex" xmlns:mc="http://schemas.openxmlformats.org/markup-compatibility/2006" xmlns:aink="http://schemas.microsoft.com/office/drawing/2016/ink" xmlns:am3d="http://schemas.microsoft.com/office/drawing/2017/model3d" xmlns:o="urn:schemas-microsoft-com:office:office" xmlns:oel="http://schemas.microsoft.com/office/2019/extlst" xmlns:r="http://schemas.openxmlformats.org/officeDocument/2006/relationships" xmlns:m="http://schemas.openxmlformats.org/officeDocument/2006/math" xmlns:v="urn:schemas-microsoft-com:vml" xmlns:wp14="http://schemas.microsoft.com/office/word/2010/wordprocessingDrawing" xmlns:wp="http://schemas.openxmlformats.org/drawingml/2006/wordprocessingDrawing" xmlns:w10="urn:schemas-microsoft-com:office:word" xmlns:w="http://schemas.openxmlformats.org/wordprocessingml/2006/main" xmlns:w14="http://schemas.microsoft.com/office/word/2010/wordml" xmlns:w15="http://schemas.microsoft.com/office/word/2012/wordml" xmlns:w16cex="http://schemas.microsoft.com/office/word/2018/wordml/cex" xmlns:w16cid="http://schemas.microsoft.com/office/word/2016/wordml/cid" xmlns:w16="http://schemas.microsoft.com/office/word/2018/wordml" xmlns:w16du="http://schemas.microsoft.com/office/word/2023/wordml/word16du" xmlns:w16sdtdh="http://schemas.microsoft.com/office/word/2020/wordml/sdtdatahash" xmlns:w16sdtfl="http://schemas.microsoft.com/office/word/2024/wordml/sdtformatlock" xmlns:w16se="http://schemas.microsoft.com/office/word/2015/wordml/symex" xmlns:wpg="http://schemas.microsoft.com/office/word/2010/wordprocessingGroup" xmlns:wpi="http://schemas.microsoft.com/office/word/2010/wordprocessingInk" xmlns:wne="http://schemas.microsoft.com/office/word/2006/wordml" xmlns:wps="http://schemas.microsoft.com/office/word/2010/wordprocessingShape" mc:Ignorable="w14 w15 w16se w16cid w16 w16cex w16sdtdh w16sdtfl w16du wp14">
   <w:p>
     <w:pPr>
       <w:pStyle w:val="Encabezado"/>
@@ -770,7 +757,7 @@
 </file>
 
 <file path=word/header3.xml><?xml version="1.0" encoding="utf-8"?>
-<w:hdr xmlns:wpc="http://schemas.microsoft.com/office/word/2010/wordprocessingCanvas" xmlns:cx="http://schemas.microsoft.com/office/drawing/2014/chartex" xmlns:cx1="http://schemas.microsoft.com/office/drawing/2015/9/8/chartex" xmlns:cx2="http://schemas.microsoft.com/office/drawing/2015/10/21/chartex" xmlns:cx3="http://schemas.microsoft.com/office/drawing/2016/5/9/chartex" xmlns:cx4="http://schemas.microsoft.com/office/drawing/2016/5/10/chartex" xmlns:cx5="http://schemas.microsoft.com/office/drawing/2016/5/11/chartex" xmlns:cx6="http://schemas.microsoft.com/office/drawing/2016/5/12/chartex" xmlns:cx7="http://schemas.microsoft.com/office/drawing/2016/5/13/chartex" xmlns:cx8="http://schemas.microsoft.com/office/drawing/2016/5/14/chartex" xmlns:mc="http://schemas.openxmlformats.org/markup-compatibility/2006" xmlns:aink="http://schemas.microsoft.com/office/drawing/2016/ink" xmlns:am3d="http://schemas.microsoft.com/office/drawing/2017/model3d" xmlns:o="urn:schemas-microsoft-com:office:office" xmlns:r="http://schemas.openxmlformats.org/officeDocument/2006/relationships" xmlns:m="http://schemas.openxmlformats.org/officeDocument/2006/math" xmlns:v="urn:schemas-microsoft-com:vml" xmlns:wp14="http://schemas.microsoft.com/office/word/2010/wordprocessingDrawing" xmlns:wp="http://schemas.openxmlformats.org/drawingml/2006/wordprocessingDrawing" xmlns:w10="urn:schemas-microsoft-com:office:word" xmlns:w="http://schemas.openxmlformats.org/wordprocessingml/2006/main" xmlns:w14="http://schemas.microsoft.com/office/word/2010/wordml" xmlns:w15="http://schemas.microsoft.com/office/word/2012/wordml" xmlns:w16cid="http://schemas.microsoft.com/office/word/2016/wordml/cid" xmlns:w16se="http://schemas.microsoft.com/office/word/2015/wordml/symex" xmlns:wpg="http://schemas.microsoft.com/office/word/2010/wordprocessingGroup" xmlns:wpi="http://schemas.microsoft.com/office/word/2010/wordprocessingInk" xmlns:wne="http://schemas.microsoft.com/office/word/2006/wordml" xmlns:wps="http://schemas.microsoft.com/office/word/2010/wordprocessingShape" mc:Ignorable="w14 w15 w16se w16cid wp14">
+<w:hdr xmlns:wpc="http://schemas.microsoft.com/office/word/2010/wordprocessingCanvas" xmlns:cx="http://schemas.microsoft.com/office/drawing/2014/chartex" xmlns:cx1="http://schemas.microsoft.com/office/drawing/2015/9/8/chartex" xmlns:cx2="http://schemas.microsoft.com/office/drawing/2015/10/21/chartex" xmlns:cx3="http://schemas.microsoft.com/office/drawing/2016/5/9/chartex" xmlns:cx4="http://schemas.microsoft.com/office/drawing/2016/5/10/chartex" xmlns:cx5="http://schemas.microsoft.com/office/drawing/2016/5/11/chartex" xmlns:cx6="http://schemas.microsoft.com/office/drawing/2016/5/12/chartex" xmlns:cx7="http://schemas.microsoft.com/office/drawing/2016/5/13/chartex" xmlns:cx8="http://schemas.microsoft.com/office/drawing/2016/5/14/chartex" xmlns:mc="http://schemas.openxmlformats.org/markup-compatibility/2006" xmlns:aink="http://schemas.microsoft.com/office/drawing/2016/ink" xmlns:am3d="http://schemas.microsoft.com/office/drawing/2017/model3d" xmlns:o="urn:schemas-microsoft-com:office:office" xmlns:oel="http://schemas.microsoft.com/office/2019/extlst" xmlns:r="http://schemas.openxmlformats.org/officeDocument/2006/relationships" xmlns:m="http://schemas.openxmlformats.org/officeDocument/2006/math" xmlns:v="urn:schemas-microsoft-com:vml" xmlns:wp14="http://schemas.microsoft.com/office/word/2010/wordprocessingDrawing" xmlns:wp="http://schemas.openxmlformats.org/drawingml/2006/wordprocessingDrawing" xmlns:w10="urn:schemas-microsoft-com:office:word" xmlns:w="http://schemas.openxmlformats.org/wordprocessingml/2006/main" xmlns:w14="http://schemas.microsoft.com/office/word/2010/wordml" xmlns:w15="http://schemas.microsoft.com/office/word/2012/wordml" xmlns:w16cex="http://schemas.microsoft.com/office/word/2018/wordml/cex" xmlns:w16cid="http://schemas.microsoft.com/office/word/2016/wordml/cid" xmlns:w16="http://schemas.microsoft.com/office/word/2018/wordml" xmlns:w16du="http://schemas.microsoft.com/office/word/2023/wordml/word16du" xmlns:w16sdtdh="http://schemas.microsoft.com/office/word/2020/wordml/sdtdatahash" xmlns:w16sdtfl="http://schemas.microsoft.com/office/word/2024/wordml/sdtformatlock" xmlns:w16se="http://schemas.microsoft.com/office/word/2015/wordml/symex" xmlns:wpg="http://schemas.microsoft.com/office/word/2010/wordprocessingGroup" xmlns:wpi="http://schemas.microsoft.com/office/word/2010/wordprocessingInk" xmlns:wne="http://schemas.microsoft.com/office/word/2006/wordml" xmlns:wps="http://schemas.microsoft.com/office/word/2010/wordprocessingShape" mc:Ignorable="w14 w15 w16se w16cid w16 w16cex w16sdtdh w16sdtfl w16du wp14">
   <w:p>
     <w:pPr>
       <w:pStyle w:val="Encabezado"/>
@@ -780,7 +767,7 @@
 </file>
 
 <file path=word/styles.xml><?xml version="1.0" encoding="utf-8"?>
-<w:styles xmlns:mc="http://schemas.openxmlformats.org/markup-compatibility/2006" xmlns:r="http://schemas.openxmlformats.org/officeDocument/2006/relationships" xmlns:w="http://schemas.openxmlformats.org/wordprocessingml/2006/main" xmlns:w14="http://schemas.microsoft.com/office/word/2010/wordml" xmlns:w15="http://schemas.microsoft.com/office/word/2012/wordml" xmlns:w16cid="http://schemas.microsoft.com/office/word/2016/wordml/cid" xmlns:w16se="http://schemas.microsoft.com/office/word/2015/wordml/symex" mc:Ignorable="w14 w15 w16se w16cid">
+<w:styles xmlns:mc="http://schemas.openxmlformats.org/markup-compatibility/2006" xmlns:r="http://schemas.openxmlformats.org/officeDocument/2006/relationships" xmlns:w="http://schemas.openxmlformats.org/wordprocessingml/2006/main" xmlns:w14="http://schemas.microsoft.com/office/word/2010/wordml" xmlns:w15="http://schemas.microsoft.com/office/word/2012/wordml" xmlns:w16cex="http://schemas.microsoft.com/office/word/2018/wordml/cex" xmlns:w16cid="http://schemas.microsoft.com/office/word/2016/wordml/cid" xmlns:w16="http://schemas.microsoft.com/office/word/2018/wordml" xmlns:w16du="http://schemas.microsoft.com/office/word/2023/wordml/word16du" xmlns:w16sdtdh="http://schemas.microsoft.com/office/word/2020/wordml/sdtdatahash" xmlns:w16sdtfl="http://schemas.microsoft.com/office/word/2024/wordml/sdtformatlock" xmlns:w16se="http://schemas.microsoft.com/office/word/2015/wordml/symex" mc:Ignorable="w14 w15 w16se w16cid w16 w16cex w16sdtdh w16sdtfl w16du">
   <w:docDefaults>
     <w:rPrDefault>
       <w:rPr>

</xml_diff>